<commit_message>
modifica javadoc e documenti
</commit_message>
<xml_diff>
--- a/Documentazione/ODDv1.2_BuonanotteFiorellino.docx
+++ b/Documentazione/ODDv1.2_BuonanotteFiorellino.docx
@@ -262,13 +262,7 @@
                               <w:rPr>
                                 <w:b/>
                               </w:rPr>
-                              <w:t xml:space="preserve">Documento </w:t>
-                            </w:r>
-                            <w:r>
-                              <w:rPr>
-                                <w:b/>
-                              </w:rPr>
-                              <w:t>di Object Design</w:t>
+                              <w:t>Documento di Object Design</w:t>
                             </w:r>
                             <w:r>
                               <w:rPr>
@@ -312,13 +306,7 @@
                         <w:rPr>
                           <w:b/>
                         </w:rPr>
-                        <w:t xml:space="preserve">Documento </w:t>
-                      </w:r>
-                      <w:r>
-                        <w:rPr>
-                          <w:b/>
-                        </w:rPr>
-                        <w:t>di Object Design</w:t>
+                        <w:t>Documento di Object Design</w:t>
                       </w:r>
                       <w:r>
                         <w:rPr>
@@ -753,7 +741,7 @@
                 <w:noProof/>
                 <w:webHidden/>
               </w:rPr>
-              <w:t>3</w:t>
+              <w:t>1</w:t>
             </w:r>
             <w:r>
               <w:rPr>
@@ -841,7 +829,7 @@
                 <w:noProof/>
                 <w:webHidden/>
               </w:rPr>
-              <w:t>3</w:t>
+              <w:t>1</w:t>
             </w:r>
             <w:r>
               <w:rPr>
@@ -929,7 +917,7 @@
                 <w:noProof/>
                 <w:webHidden/>
               </w:rPr>
-              <w:t>4</w:t>
+              <w:t>1</w:t>
             </w:r>
             <w:r>
               <w:rPr>
@@ -1017,7 +1005,7 @@
                 <w:noProof/>
                 <w:webHidden/>
               </w:rPr>
-              <w:t>10</w:t>
+              <w:t>1</w:t>
             </w:r>
             <w:r>
               <w:rPr>
@@ -1105,7 +1093,7 @@
                 <w:noProof/>
                 <w:webHidden/>
               </w:rPr>
-              <w:t>11</w:t>
+              <w:t>1</w:t>
             </w:r>
             <w:r>
               <w:rPr>
@@ -1193,7 +1181,7 @@
                 <w:noProof/>
                 <w:webHidden/>
               </w:rPr>
-              <w:t>11</w:t>
+              <w:t>1</w:t>
             </w:r>
             <w:r>
               <w:rPr>
@@ -1281,7 +1269,7 @@
                 <w:noProof/>
                 <w:webHidden/>
               </w:rPr>
-              <w:t>12</w:t>
+              <w:t>1</w:t>
             </w:r>
             <w:r>
               <w:rPr>
@@ -1369,7 +1357,7 @@
                 <w:noProof/>
                 <w:webHidden/>
               </w:rPr>
-              <w:t>13</w:t>
+              <w:t>1</w:t>
             </w:r>
             <w:r>
               <w:rPr>
@@ -1457,7 +1445,7 @@
                 <w:noProof/>
                 <w:webHidden/>
               </w:rPr>
-              <w:t>13</w:t>
+              <w:t>1</w:t>
             </w:r>
             <w:r>
               <w:rPr>
@@ -1518,7 +1506,6 @@
           <w:b/>
           <w:color w:val="002060"/>
         </w:rPr>
-        <w:lastRenderedPageBreak/>
         <w:t>Intr</w:t>
       </w:r>
       <w:r>
@@ -1531,132 +1518,6 @@
       <w:bookmarkEnd w:id="0"/>
     </w:p>
     <w:p/>
-    <w:p>
-      <w:pPr>
-        <w:ind w:left="720"/>
-        <w:rPr>
-          <w:color w:val="C00000"/>
-        </w:rPr>
-      </w:pPr>
-      <w:r>
-        <w:rPr>
-          <w:i/>
-          <w:iCs/>
-          <w:color w:val="C00000"/>
-        </w:rPr>
-        <w:t>La prima sezione del ODD è un'introduzione al documento. Esso descrive i compromessi generali fatte dagli sviluppatori (ad esempio, acquistare vs costruire, spazio di memoria in funzione del tempo di risposta), le linee guida e convenzioni (ad esempio, convenzioni di denominazione, casi limite, meccanismi di gestione delle eccezioni), e una panoramica del documento. </w:t>
-      </w:r>
-      <w:r>
-        <w:rPr>
-          <w:i/>
-          <w:iCs/>
-          <w:color w:val="C00000"/>
-        </w:rPr>
-        <w:br/>
-        <w:t>Linee guida di documentazione di interfaccia e convenzioni di codifica sono il singolo fattore più importante che può migliorare la comunicazione tra gli sviluppatori in fase di progettazione oggetto. Questi includono un elenco di regole che gli sviluppatori dovrebbero utilizzare durante la progettazione e la denominazione delle interfacce. Questi sono esempi di tali convenzioni:</w:t>
-      </w:r>
-    </w:p>
-    <w:p>
-      <w:pPr>
-        <w:numPr>
-          <w:ilvl w:val="0"/>
-          <w:numId w:val="4"/>
-        </w:numPr>
-        <w:rPr>
-          <w:color w:val="C00000"/>
-        </w:rPr>
-      </w:pPr>
-      <w:r>
-        <w:rPr>
-          <w:color w:val="C00000"/>
-        </w:rPr>
-        <w:t>Le classi sono denominati con sostantivi singolari.</w:t>
-      </w:r>
-    </w:p>
-    <w:p>
-      <w:pPr>
-        <w:numPr>
-          <w:ilvl w:val="0"/>
-          <w:numId w:val="4"/>
-        </w:numPr>
-        <w:rPr>
-          <w:color w:val="C00000"/>
-        </w:rPr>
-      </w:pPr>
-      <w:r>
-        <w:rPr>
-          <w:color w:val="C00000"/>
-        </w:rPr>
-        <w:t>I metodi sono denominati con frasi verbali, campi e parametri con sintagmi nominali.</w:t>
-      </w:r>
-    </w:p>
-    <w:p>
-      <w:pPr>
-        <w:numPr>
-          <w:ilvl w:val="0"/>
-          <w:numId w:val="4"/>
-        </w:numPr>
-        <w:rPr>
-          <w:color w:val="C00000"/>
-        </w:rPr>
-      </w:pPr>
-      <w:r>
-        <w:rPr>
-          <w:color w:val="C00000"/>
-        </w:rPr>
-        <w:t>Stato di errore viene restituito tramite un'eccezione, non un valore di ritorno.</w:t>
-      </w:r>
-    </w:p>
-    <w:p>
-      <w:pPr>
-        <w:numPr>
-          <w:ilvl w:val="0"/>
-          <w:numId w:val="4"/>
-        </w:numPr>
-        <w:rPr>
-          <w:color w:val="C00000"/>
-        </w:rPr>
-      </w:pPr>
-      <w:r>
-        <w:rPr>
-          <w:color w:val="C00000"/>
-        </w:rPr>
-        <w:t>Collezioni e contenitori hanno un metodo degli elementi () restituisce un enumerazione.</w:t>
-      </w:r>
-    </w:p>
-    <w:p>
-      <w:pPr>
-        <w:numPr>
-          <w:ilvl w:val="0"/>
-          <w:numId w:val="5"/>
-        </w:numPr>
-        <w:rPr>
-          <w:color w:val="C00000"/>
-        </w:rPr>
-      </w:pPr>
-      <w:r>
-        <w:rPr>
-          <w:i/>
-          <w:iCs/>
-          <w:color w:val="C00000"/>
-        </w:rPr>
-        <w:t>Enumerazioni restituiti da elementi () i metodi sono robusti per rimozioni di elementi.</w:t>
-      </w:r>
-    </w:p>
-    <w:p>
-      <w:pPr>
-        <w:ind w:left="720"/>
-        <w:rPr>
-          <w:color w:val="C00000"/>
-        </w:rPr>
-      </w:pPr>
-      <w:r>
-        <w:rPr>
-          <w:color w:val="C00000"/>
-        </w:rPr>
-        <w:t>Tali convenzioni consentono agli sviluppatori di progettare interfacce in modo coerente, anche se molti sviluppatori contribuiscono alle specifiche dell'interfaccia. Inoltre, rendendo queste convenzioni esplicito prima oggetto di design rende più facile per gli sviluppatori di seguirli. In generale, tali convenzioni non dovrebbero evolvere durante il progetto.</w:t>
-      </w:r>
-    </w:p>
     <w:p>
       <w:pPr>
         <w:autoSpaceDE w:val="0"/>
@@ -1824,7 +1685,6 @@
           <w:b/>
           <w:szCs w:val="20"/>
         </w:rPr>
-        <w:lastRenderedPageBreak/>
         <w:t>Sicurezza vs Efficienza</w:t>
       </w:r>
       <w:r>
@@ -2233,7 +2093,6 @@
         <w:rPr>
           <w:rFonts w:cs="Times New Roman"/>
         </w:rPr>
-        <w:lastRenderedPageBreak/>
         <w:t>Infine vengono dichiarati i metodi. Essi sono raggruppati in base alle funzionalità e non in base alla visibilità.</w:t>
       </w:r>
     </w:p>
@@ -2267,19 +2126,7 @@
         <w:rPr>
           <w:rFonts w:cs="Times New Roman"/>
         </w:rPr>
-        <w:t xml:space="preserve">Come unità di indentazione </w:t>
-      </w:r>
-      <w:r>
-        <w:rPr>
-          <w:rFonts w:cs="Times New Roman"/>
-        </w:rPr>
-        <w:t>viene utilizzata una tabulazione</w:t>
-      </w:r>
-      <w:r>
-        <w:rPr>
-          <w:rFonts w:cs="Times New Roman"/>
-        </w:rPr>
-        <w:t>.</w:t>
+        <w:t>Come unità di indentazione viene utilizzata una tabulazione.</w:t>
       </w:r>
     </w:p>
     <w:p>
@@ -2493,16 +2340,7 @@
           <w:sz w:val="18"/>
           <w:szCs w:val="22"/>
         </w:rPr>
-        <w:t>All’interno del codice sorgente i commenti verranno utilizzati per due scopi: commenti di documentazione e commenti di implementazione.</w:t>
-      </w:r>
-      <w:r>
-        <w:rPr>
-          <w:rFonts w:ascii="Verdana" w:hAnsi="Verdana"/>
-          <w:color w:val="auto"/>
-          <w:sz w:val="18"/>
-          <w:szCs w:val="22"/>
-        </w:rPr>
-        <w:t xml:space="preserve"> I commenti di implementazione verranno utilizzati per commentare una specifica metodologia di implementazione. I commenti di documentazione descriveranno il funzionamento di una classe, di un metodo o di una variabile.</w:t>
+        <w:t>All’interno del codice sorgente i commenti verranno utilizzati per due scopi: commenti di documentazione e commenti di implementazione. I commenti di implementazione verranno utilizzati per commentare una specifica metodologia di implementazione. I commenti di documentazione descriveranno il funzionamento di una classe, di un metodo o di una variabile.</w:t>
       </w:r>
     </w:p>
     <w:p>
@@ -2559,23 +2397,7 @@
           <w:sz w:val="18"/>
           <w:szCs w:val="18"/>
         </w:rPr>
-        <w:t>è</w:t>
-      </w:r>
-      <w:r>
-        <w:rPr>
-          <w:rFonts w:ascii="Verdana" w:hAnsi="Verdana" w:cs="Arial"/>
-          <w:sz w:val="18"/>
-          <w:szCs w:val="18"/>
-        </w:rPr>
-        <w:t xml:space="preserve"> preferita la dichiarazione su singola riga poiché rende in codice più leggibile e favo</w:t>
-      </w:r>
-      <w:r>
-        <w:rPr>
-          <w:rFonts w:ascii="Verdana" w:hAnsi="Verdana" w:cs="Arial"/>
-          <w:sz w:val="18"/>
-          <w:szCs w:val="18"/>
-        </w:rPr>
-        <w:t>risce l’inserimento di commenti;</w:t>
+        <w:t>è preferita la dichiarazione su singola riga poiché rende in codice più leggibile e favorisce l’inserimento di commenti;</w:t>
       </w:r>
     </w:p>
     <w:p>
@@ -2609,25 +2431,7 @@
           <w:sz w:val="18"/>
           <w:szCs w:val="18"/>
         </w:rPr>
-        <w:t>t</w:t>
-      </w:r>
-      <w:r>
-        <w:rPr>
-          <w:rFonts w:ascii="Verdana" w:hAnsi="Verdana"/>
-          <w:color w:val="auto"/>
-          <w:sz w:val="18"/>
-          <w:szCs w:val="18"/>
-        </w:rPr>
-        <w:t>ranne qualche caso particolare, le inizializzazioni di oggetti e variabili locali avverranno sulla ste</w:t>
-      </w:r>
-      <w:r>
-        <w:rPr>
-          <w:rFonts w:ascii="Verdana" w:hAnsi="Verdana"/>
-          <w:color w:val="auto"/>
-          <w:sz w:val="18"/>
-          <w:szCs w:val="18"/>
-        </w:rPr>
-        <w:t>ssa riga in cui sono dichiarati;</w:t>
+        <w:t>tranne qualche caso particolare, le inizializzazioni di oggetti e variabili locali avverranno sulla stessa riga in cui sono dichiarati;</w:t>
       </w:r>
     </w:p>
     <w:p>
@@ -2982,7 +2786,6 @@
         <w:rPr>
           <w:b/>
         </w:rPr>
-        <w:lastRenderedPageBreak/>
         <w:t>3.6.2 Istruzioni composte</w:t>
       </w:r>
       <w:r>
@@ -2992,25 +2795,7 @@
         <w:br/>
       </w:r>
       <w:r>
-        <w:t>Le istruzioni racchiuse all’interno di un blocco (esempio: if), devono essere indentate di un’unita all’int</w:t>
-      </w:r>
-      <w:r>
-        <w:t xml:space="preserve">erno dell’istruzione composta.  </w:t>
-      </w:r>
-      <w:r>
-        <w:t>La parentesi di apertura del blocco deve trovarsi alla fine della riga dell’istruzione composta e separata</w:t>
-      </w:r>
-      <w:r>
-        <w:t xml:space="preserve"> da essa da uno spazio.  </w:t>
-      </w:r>
-      <w:r>
-        <w:t>La parentesi di chiusura del blocco deve trovarsi allo stesso livello di indenta</w:t>
-      </w:r>
-      <w:r>
-        <w:t xml:space="preserve">zione dell’istruzione composta. </w:t>
-      </w:r>
-      <w:r>
-        <w:t>Anche le istruzioni composte formate da un’unica istruzione devono essere racchiuse da parentesi.</w:t>
+        <w:t>Le istruzioni racchiuse all’interno di un blocco (esempio: if), devono essere indentate di un’unita all’interno dell’istruzione composta.  La parentesi di apertura del blocco deve trovarsi alla fine della riga dell’istruzione composta e separata da essa da uno spazio.  La parentesi di chiusura del blocco deve trovarsi allo stesso livello di indentazione dell’istruzione composta. Anche le istruzioni composte formate da un’unica istruzione devono essere racchiuse da parentesi.</w:t>
       </w:r>
     </w:p>
     <w:p>
@@ -3329,7 +3114,6 @@
         <w:rPr>
           <w:b/>
         </w:rPr>
-        <w:lastRenderedPageBreak/>
         <w:t xml:space="preserve"> </w:t>
       </w:r>
     </w:p>
@@ -3514,101 +3298,82 @@
     </w:p>
     <w:p>
       <w:r>
-        <w:t>I case dello switch devono essere indentati di un’un</w:t>
-      </w:r>
-      <w:r>
-        <w:t xml:space="preserve">ità.  </w:t>
-      </w:r>
-      <w:r>
-        <w:t>Il codice del case deve essere indentato in modo da esser</w:t>
-      </w:r>
-      <w:r>
-        <w:t xml:space="preserve">e allineato al case più lungo.  </w:t>
-      </w:r>
-      <w:r>
-        <w:t>Ogni case deve contenere un break. Nel caso in cui si deve continuare nel case successivo, se non è di facile intuizione, è n</w:t>
-      </w:r>
-      <w:r>
-        <w:t xml:space="preserve">ecessario inserire un commento. </w:t>
-      </w:r>
-      <w:r>
-        <w:t>Tutti gli switch devono contenere un caso di default e anch’esso deve terminare con un break.</w:t>
-      </w:r>
-    </w:p>
-    <w:p>
-      <w:pPr>
-        <w:rPr>
-          <w:b/>
-        </w:rPr>
-      </w:pPr>
-    </w:p>
-    <w:p>
-      <w:pPr>
-        <w:rPr>
-          <w:b/>
-        </w:rPr>
-      </w:pPr>
-    </w:p>
-    <w:p>
-      <w:pPr>
-        <w:rPr>
-          <w:b/>
-        </w:rPr>
-      </w:pPr>
-    </w:p>
-    <w:p>
-      <w:pPr>
-        <w:rPr>
-          <w:b/>
-        </w:rPr>
-      </w:pPr>
-    </w:p>
-    <w:p>
-      <w:pPr>
-        <w:rPr>
-          <w:b/>
-        </w:rPr>
-      </w:pPr>
-    </w:p>
-    <w:p>
-      <w:pPr>
-        <w:rPr>
-          <w:b/>
-        </w:rPr>
-      </w:pPr>
-    </w:p>
-    <w:p>
-      <w:pPr>
-        <w:rPr>
-          <w:b/>
-        </w:rPr>
-      </w:pPr>
-    </w:p>
-    <w:p>
-      <w:pPr>
-        <w:rPr>
-          <w:b/>
-        </w:rPr>
-      </w:pPr>
-    </w:p>
-    <w:p>
-      <w:pPr>
-        <w:rPr>
-          <w:b/>
-        </w:rPr>
-      </w:pPr>
-    </w:p>
-    <w:p>
-      <w:pPr>
-        <w:rPr>
-          <w:b/>
-        </w:rPr>
-      </w:pPr>
-      <w:r>
-        <w:rPr>
-          <w:b/>
-        </w:rPr>
-        <w:lastRenderedPageBreak/>
+        <w:t>I case dello switch devono essere indentati di un’unità.  Il codice del case deve essere indentato in modo da essere allineato al case più lungo.  Ogni case deve contenere un break. Nel caso in cui si deve continuare nel case successivo, se non è di facile intuizione, è necessario inserire un commento. Tutti gli switch devono contenere un caso di default e anch’esso deve terminare con un break.</w:t>
+      </w:r>
+    </w:p>
+    <w:p>
+      <w:pPr>
+        <w:rPr>
+          <w:b/>
+        </w:rPr>
+      </w:pPr>
+    </w:p>
+    <w:p>
+      <w:pPr>
+        <w:rPr>
+          <w:b/>
+        </w:rPr>
+      </w:pPr>
+    </w:p>
+    <w:p>
+      <w:pPr>
+        <w:rPr>
+          <w:b/>
+        </w:rPr>
+      </w:pPr>
+    </w:p>
+    <w:p>
+      <w:pPr>
+        <w:rPr>
+          <w:b/>
+        </w:rPr>
+      </w:pPr>
+    </w:p>
+    <w:p>
+      <w:pPr>
+        <w:rPr>
+          <w:b/>
+        </w:rPr>
+      </w:pPr>
+    </w:p>
+    <w:p>
+      <w:pPr>
+        <w:rPr>
+          <w:b/>
+        </w:rPr>
+      </w:pPr>
+    </w:p>
+    <w:p>
+      <w:pPr>
+        <w:rPr>
+          <w:b/>
+        </w:rPr>
+      </w:pPr>
+    </w:p>
+    <w:p>
+      <w:pPr>
+        <w:rPr>
+          <w:b/>
+        </w:rPr>
+      </w:pPr>
+    </w:p>
+    <w:p>
+      <w:pPr>
+        <w:rPr>
+          <w:b/>
+        </w:rPr>
+      </w:pPr>
+    </w:p>
+    <w:p>
+      <w:pPr>
+        <w:rPr>
+          <w:b/>
+        </w:rPr>
+      </w:pPr>
+      <w:r>
+        <w:rPr>
+          <w:b/>
+        </w:rPr>
         <w:t>3</w:t>
       </w:r>
       <w:r>
@@ -3694,32 +3459,20 @@
         <w:rPr>
           <w:b/>
         </w:rPr>
-        <w:t>3</w:t>
-      </w:r>
-      <w:r>
-        <w:rPr>
-          <w:b/>
-        </w:rPr>
-        <w:t>.7 Spazi bianchi</w:t>
-      </w:r>
-    </w:p>
-    <w:p>
-      <w:pPr>
-        <w:rPr>
-          <w:b/>
-        </w:rPr>
-      </w:pPr>
-      <w:r>
-        <w:rPr>
-          <w:b/>
-        </w:rPr>
-        <w:t>3</w:t>
-      </w:r>
-      <w:r>
-        <w:rPr>
-          <w:b/>
-        </w:rPr>
-        <w:t>.7.1 Linee bianche</w:t>
+        <w:t>3.7 Spazi bianchi</w:t>
+      </w:r>
+    </w:p>
+    <w:p>
+      <w:pPr>
+        <w:rPr>
+          <w:b/>
+        </w:rPr>
+      </w:pPr>
+      <w:r>
+        <w:rPr>
+          <w:b/>
+        </w:rPr>
+        <w:t>3.7.1 Linee bianche</w:t>
       </w:r>
     </w:p>
     <w:p>
@@ -3798,13 +3551,7 @@
         <w:rPr>
           <w:b/>
         </w:rPr>
-        <w:t>3</w:t>
-      </w:r>
-      <w:r>
-        <w:rPr>
-          <w:b/>
-        </w:rPr>
-        <w:t>.7.2 Spazi bianchi</w:t>
+        <w:t>3.7.2 Spazi bianchi</w:t>
       </w:r>
     </w:p>
     <w:p>
@@ -3853,7 +3600,6 @@
         <w:rPr>
           <w:b/>
         </w:rPr>
-        <w:lastRenderedPageBreak/>
         <w:t>3</w:t>
       </w:r>
       <w:r>
@@ -3888,37 +3634,7 @@
         <w:ind w:left="705"/>
       </w:pPr>
       <w:r>
-        <w:t>I nomi di classe devono essere sostantivi, con lettere minuscole e, sia l</w:t>
-      </w:r>
-      <w:r>
-        <w:t xml:space="preserve">a prima lettera del nome della classe </w:t>
-      </w:r>
-      <w:r>
-        <w:t xml:space="preserve">sia la prima lettera di ogni parola </w:t>
-      </w:r>
-      <w:r>
-        <w:t xml:space="preserve">interna, deve essere maiuscola. </w:t>
-      </w:r>
-      <w:r>
-        <w:t>Cercare di rendere i nomi delle classi semplici, descrittivi e che rispettino il dominio applicativo. Usare</w:t>
-      </w:r>
-      <w:r>
-        <w:t xml:space="preserve"> </w:t>
-      </w:r>
-      <w:r>
-        <w:t>parole intere evitando acronimi e abbreviazioni (a meno che l’abbreviazio</w:t>
-      </w:r>
-      <w:r>
-        <w:t xml:space="preserve">ne sia più usata della forma  lunga, come URL o HTML). </w:t>
-      </w:r>
-      <w:r>
-        <w:t>Non dovrebbero essere usati underscore per legare nomi. P</w:t>
-      </w:r>
-      <w:r>
-        <w:t>er le Servlet è necessario far finire</w:t>
-      </w:r>
-      <w:r>
-        <w:t xml:space="preserve"> il nome della classe con il suffisso Servlet. </w:t>
+        <w:t xml:space="preserve">I nomi di classe devono essere sostantivi, con lettere minuscole e, sia la prima lettera del nome della classe sia la prima lettera di ogni parola interna, deve essere maiuscola. Cercare di rendere i nomi delle classi semplici, descrittivi e che rispettino il dominio applicativo. Usare parole intere evitando acronimi e abbreviazioni (a meno che l’abbreviazione sia più usata della forma  lunga, come URL o HTML). Non dovrebbero essere usati underscore per legare nomi. Per le Servlet è necessario far finire il nome della classe con il suffisso Servlet. </w:t>
       </w:r>
     </w:p>
     <w:p>
@@ -4012,31 +3728,7 @@
         <w:ind w:left="705"/>
       </w:pPr>
       <w:r>
-        <w:t>Tutte le varia</w:t>
-      </w:r>
-      <w:r>
-        <w:t>bili e le istanze  di  classe  non</w:t>
-      </w:r>
-      <w:r>
-        <w:t xml:space="preserve"> devono  iniziare  con  caratteri  di underscore  o  dollaro.  La scelta di un  nome  deve  essere mnemonica  e  deve  </w:t>
-      </w:r>
-      <w:r>
-        <w:t>essere coerente con</w:t>
-      </w:r>
-      <w:r>
-        <w:t xml:space="preserve"> il  dominio applicativo. </w:t>
-      </w:r>
-      <w:r>
-        <w:t xml:space="preserve"> </w:t>
-      </w:r>
-      <w:r>
-        <w:t>I nomi di variabili di un solo carattere dovrebbero essere evitati</w:t>
-      </w:r>
-      <w:r>
-        <w:t>, tranne in alcuni casi</w:t>
-      </w:r>
-      <w:r>
-        <w:t>.</w:t>
+        <w:t>Tutte le variabili e le istanze  di  classe  non devono  iniziare  con  caratteri  di underscore  o  dollaro.  La scelta di un  nome  deve  essere mnemonica  e  deve  essere coerente con il  dominio applicativo.  I nomi di variabili di un solo carattere dovrebbero essere evitati, tranne in alcuni casi.</w:t>
       </w:r>
     </w:p>
     <w:p>
@@ -4117,13 +3809,7 @@
     </w:p>
     <w:p>
       <w:r>
-        <w:t>È possibile accedere alle variabili di istanza solo tramite</w:t>
-      </w:r>
-      <w:r>
-        <w:t xml:space="preserve"> i metodi forniti dalla classe. </w:t>
-      </w:r>
-      <w:r>
-        <w:t>Si potrà accedere in maniera diretta solo alle costanti di classe.</w:t>
+        <w:t>È possibile accedere alle variabili di istanza solo tramite i metodi forniti dalla classe. Si potrà accedere in maniera diretta solo alle costanti di classe.</w:t>
       </w:r>
     </w:p>
     <w:p>
@@ -4147,13 +3833,7 @@
     </w:p>
     <w:p>
       <w:r>
-        <w:t>Evitare di usare un oggetto per accedere a variabili o metodi di classe sta</w:t>
-      </w:r>
-      <w:r>
-        <w:t xml:space="preserve">tic. Usare invece il nome della </w:t>
-      </w:r>
-      <w:r>
-        <w:t>classe.</w:t>
+        <w:t>Evitare di usare un oggetto per accedere a variabili o metodi di classe static. Usare invece il nome della classe.</w:t>
       </w:r>
     </w:p>
     <w:p>
@@ -4182,25 +3862,7 @@
     </w:p>
     <w:p>
       <w:r>
-        <w:t>Evitare di assegnare a più variabili lo stesso valore in una sola istruzione.</w:t>
-      </w:r>
-      <w:r>
-        <w:t xml:space="preserve"> </w:t>
-      </w:r>
-      <w:r>
-        <w:t>Non usare l’operatore di assegnamento in un punto in cui può essere facilm</w:t>
-      </w:r>
-      <w:r>
-        <w:t xml:space="preserve">ente confuso con l’operatore di </w:t>
-      </w:r>
-      <w:r>
-        <w:t>uguaglianza.</w:t>
-      </w:r>
-      <w:r>
-        <w:t xml:space="preserve"> </w:t>
-      </w:r>
-      <w:r>
-        <w:t>Non  usare  assegnamenti  innestati  nel  tentativo  di  migliorare  le  prestazioni  a  tempo  di  esecuzione.</w:t>
+        <w:t>Evitare di assegnare a più variabili lo stesso valore in una sola istruzione. Non usare l’operatore di assegnamento in un punto in cui può essere facilmente confuso con l’operatore di uguaglianza. Non  usare  assegnamenti  innestati  nel  tentativo  di  migliorare  le  prestazioni  a  tempo  di  esecuzione.</w:t>
       </w:r>
       <w:r>
         <w:br/>
@@ -4209,7 +3871,6 @@
         <w:rPr>
           <w:b/>
         </w:rPr>
-        <w:lastRenderedPageBreak/>
         <w:br/>
       </w:r>
       <w:r>
@@ -4989,7 +4650,6 @@
           <w:b/>
           <w:color w:val="000000" w:themeColor="text1"/>
         </w:rPr>
-        <w:lastRenderedPageBreak/>
         <w:t>Form</w:t>
       </w:r>
       <w:r>
@@ -5451,13 +5111,7 @@
         <w:spacing w:before="240"/>
       </w:pPr>
       <w:r>
-        <w:t>RAD</w:t>
-      </w:r>
-      <w:r>
-        <w:t xml:space="preserve"> e SDD</w:t>
-      </w:r>
-      <w:r>
-        <w:t xml:space="preserve"> di Fiorazon.</w:t>
+        <w:t>RAD e SDD di Fiorazon.</w:t>
       </w:r>
     </w:p>
     <w:p/>
@@ -5535,7 +5189,6 @@
         <w:ind w:left="708"/>
       </w:pPr>
       <w:r>
-        <w:lastRenderedPageBreak/>
         <w:t xml:space="preserve">Il package prodottiPackage “AggiungiProdottoCatalogo.jsp”, “ControlloAggiungiProdottiCatalogo.java”, “ProdottiManager.java”, “Prodotto.java”, “CancellaProdotto.jsp”, “ControlloCancellaProdotto.java”, “modificaProdotto.jsp”, “ControlloModificaProdotto.java”, “Catalogo.jsp”, “Risultati.jsp”, “RicercaProdotti.java”. </w:t>
       </w:r>
       <w:r>
@@ -5620,52 +5273,29 @@
     <w:p/>
     <w:p>
       <w:pPr>
-        <w:rPr>
-          <w:color w:val="C00000"/>
-        </w:rPr>
-      </w:pPr>
-      <w:r>
+        <w:ind w:left="1364"/>
+        <w:rPr>
+          <w:iCs/>
+          <w:lang w:val="en-US"/>
+        </w:rPr>
+      </w:pPr>
+      <w:hyperlink r:id="rId13" w:history="1">
+        <w:r>
+          <w:rPr>
+            <w:rStyle w:val="Hyperlink"/>
+            <w:iCs/>
+            <w:lang w:val="en-US"/>
+          </w:rPr>
+          <w:t>C:\Users\workspace\Fiorazon\doc\index.html</w:t>
+        </w:r>
+      </w:hyperlink>
+    </w:p>
+    <w:p>
+      <w:pPr>
         <w:rPr>
           <w:iCs/>
           <w:color w:val="C00000"/>
-        </w:rPr>
-        <w:t>La seconda sezione del ODD, pacchetti, descrive la decomposizione dei sottosistemi in pacchetti e l'organizzazione di file del codice. Questo include una panoramica di ogni pacchetto, le sue dipendenze con altri pacchetti, e il suo utilizzo previsto.</w:t>
-      </w:r>
-    </w:p>
-    <w:p/>
-    <w:p/>
-    <w:p>
-      <w:bookmarkStart w:id="7" w:name="_GoBack"/>
-      <w:bookmarkEnd w:id="7"/>
-    </w:p>
-    <w:p>
-      <w:pPr>
-        <w:rPr>
-          <w:iCs/>
-          <w:color w:val="C00000"/>
-        </w:rPr>
-      </w:pPr>
-      <w:r>
-        <w:rPr>
-          <w:iCs/>
-          <w:color w:val="C00000"/>
-        </w:rPr>
-        <w:t>La terza sezione, interfacce di classe, descrive le classi e le loro interfacce pubbliche. Questo include una panoramica di ogni classe, le sue dipendenze con altre classi e pacchetti, i suoi attributi pubblici, operazioni e le eccezioni che possono aumentare.</w:t>
-      </w:r>
-    </w:p>
-    <w:p>
-      <w:pPr>
-        <w:rPr>
-          <w:iCs/>
-          <w:color w:val="C00000"/>
-        </w:rPr>
-      </w:pPr>
-    </w:p>
-    <w:p>
-      <w:pPr>
-        <w:rPr>
-          <w:iCs/>
-          <w:color w:val="C00000"/>
+          <w:lang w:val="en-US"/>
         </w:rPr>
       </w:pPr>
     </w:p>
@@ -5681,7 +5311,7 @@
           <w:color w:val="002060"/>
         </w:rPr>
       </w:pPr>
-      <w:bookmarkStart w:id="8" w:name="_Toc470710126"/>
+      <w:bookmarkStart w:id="7" w:name="_Toc470710126"/>
       <w:r>
         <w:rPr>
           <w:b/>
@@ -5689,7 +5319,7 @@
         </w:rPr>
         <w:t>Team</w:t>
       </w:r>
-      <w:bookmarkEnd w:id="8"/>
+      <w:bookmarkEnd w:id="7"/>
     </w:p>
     <w:p/>
     <w:tbl>
@@ -6041,7 +5671,7 @@
           <w:color w:val="002060"/>
         </w:rPr>
       </w:pPr>
-      <w:bookmarkStart w:id="9" w:name="_Toc470710127"/>
+      <w:bookmarkStart w:id="8" w:name="_Toc470710127"/>
       <w:r>
         <w:rPr>
           <w:b/>
@@ -6056,7 +5686,7 @@
         </w:rPr>
         <w:t>toria delle versioni</w:t>
       </w:r>
-      <w:bookmarkEnd w:id="9"/>
+      <w:bookmarkEnd w:id="8"/>
     </w:p>
     <w:p/>
     <w:tbl>
@@ -9083,6 +8713,7 @@
   <w:style w:type="character" w:default="1" w:styleId="DefaultParagraphFont">
     <w:name w:val="Default Paragraph Font"/>
     <w:uiPriority w:val="1"/>
+    <w:semiHidden/>
     <w:unhideWhenUsed/>
   </w:style>
   <w:style w:type="table" w:default="1" w:styleId="TableNormal">
@@ -9313,6 +8944,18 @@
       <w:color w:val="000000"/>
       <w:szCs w:val="24"/>
       <w:lang w:eastAsia="ja-JP"/>
+    </w:rPr>
+  </w:style>
+  <w:style w:type="character" w:styleId="FollowedHyperlink">
+    <w:name w:val="FollowedHyperlink"/>
+    <w:basedOn w:val="DefaultParagraphFont"/>
+    <w:uiPriority w:val="99"/>
+    <w:semiHidden/>
+    <w:unhideWhenUsed/>
+    <w:rsid w:val="002B3445"/>
+    <w:rPr>
+      <w:color w:val="954F72" w:themeColor="followedHyperlink"/>
+      <w:u w:val="single"/>
     </w:rPr>
   </w:style>
 </w:styles>
@@ -9618,7 +9261,7 @@
 </file>
 
 <file path=customXml/itemProps1.xml><?xml version="1.0" encoding="utf-8"?>
-<ds:datastoreItem xmlns:ds="http://schemas.openxmlformats.org/officeDocument/2006/customXml" ds:itemID="{18AD0C61-5D1F-44F9-AF4B-024C3A0CA373}">
+<ds:datastoreItem xmlns:ds="http://schemas.openxmlformats.org/officeDocument/2006/customXml" ds:itemID="{0F4C44D0-2335-4359-BE1B-C28C200E309E}">
   <ds:schemaRefs>
     <ds:schemaRef ds:uri="http://schemas.openxmlformats.org/officeDocument/2006/bibliography"/>
   </ds:schemaRefs>

</xml_diff>